<commit_message>
updated research paper and report
</commit_message>
<xml_diff>
--- a/our research work/ICITEE paper.docx
+++ b/our research work/ICITEE paper.docx
@@ -550,21 +550,7 @@
           <w:sz w:val="18"/>
           <w:szCs w:val="18"/>
         </w:rPr>
-        <w:t>19102070</w:t>
-      </w:r>
-      <w:r>
-        <w:rPr>
-          <w:sz w:val="18"/>
-          <w:szCs w:val="18"/>
-        </w:rPr>
-        <w:t xml:space="preserve"> </w:t>
-      </w:r>
-      <w:r>
-        <w:rPr>
-          <w:sz w:val="18"/>
-          <w:szCs w:val="18"/>
-        </w:rPr>
-        <w:t>@apsit.edu.in</w:t>
+        <w:t>19102070 @apsit.edu.in</w:t>
       </w:r>
     </w:p>
     <w:p>
@@ -754,7 +740,7 @@
           <w:spacing w:val="0"/>
           <w:lang w:val="en-US" w:eastAsia="en-US"/>
         </w:rPr>
-        <w:t xml:space="preserve">The dataset we used contains a total of 2200 entries. The attributes are N, P, K, temperature, humidity, pH, rainfall, and crop. </w:t>
+        <w:t>The dataset we used contains a total of 2200 entries. The attributes are N, P, K, temperature, humidity, pH, rainfall, and crop.</w:t>
       </w:r>
     </w:p>
     <w:p>
@@ -809,14 +795,7 @@
           <w:sz w:val="18"/>
           <w:szCs w:val="18"/>
         </w:rPr>
-        <w:t xml:space="preserve">TABLE I. </w:t>
-      </w:r>
-      <w:r>
-        <w:rPr>
-          <w:sz w:val="18"/>
-          <w:szCs w:val="18"/>
-        </w:rPr>
-        <w:t xml:space="preserve"> Dataset attributes' details</w:t>
+        <w:t>TABLE I.  Dataset attributes' details</w:t>
       </w:r>
     </w:p>
     <w:tbl>
@@ -950,17 +929,7 @@
                 <w:szCs w:val="18"/>
                 <w:lang w:val="en-US" w:eastAsia="en-US"/>
               </w:rPr>
-              <w:t>Value of Nitrogen in ppm</w:t>
-            </w:r>
-            <w:r>
-              <w:rPr>
-                <w:noProof/>
-                <w:spacing w:val="0"/>
-                <w:sz w:val="18"/>
-                <w:szCs w:val="18"/>
-                <w:lang w:val="en-US" w:eastAsia="en-US"/>
-              </w:rPr>
-              <w:t xml:space="preserve"> (parts per million)</w:t>
+              <w:t>Value of Nitrogen in ppm (parts per million)</w:t>
             </w:r>
           </w:p>
         </w:tc>
@@ -1022,27 +991,7 @@
                 <w:szCs w:val="18"/>
                 <w:lang w:val="en-US" w:eastAsia="en-US"/>
               </w:rPr>
-              <w:t>Value of Phosphorous in ppm</w:t>
-            </w:r>
-            <w:r>
-              <w:rPr>
-                <w:noProof/>
-                <w:spacing w:val="0"/>
-                <w:sz w:val="18"/>
-                <w:szCs w:val="18"/>
-                <w:lang w:val="en-US" w:eastAsia="en-US"/>
-              </w:rPr>
-              <w:t xml:space="preserve"> </w:t>
-            </w:r>
-            <w:r>
-              <w:rPr>
-                <w:noProof/>
-                <w:spacing w:val="0"/>
-                <w:sz w:val="18"/>
-                <w:szCs w:val="18"/>
-                <w:lang w:val="en-US" w:eastAsia="en-US"/>
-              </w:rPr>
-              <w:t>(parts per million)</w:t>
+              <w:t>Value of Phosphorous in ppm (parts per million)</w:t>
             </w:r>
           </w:p>
         </w:tc>
@@ -1104,17 +1053,7 @@
                 <w:szCs w:val="18"/>
                 <w:lang w:val="en-US" w:eastAsia="en-US"/>
               </w:rPr>
-              <w:t>Value of Potassium in ppm</w:t>
-            </w:r>
-            <w:r>
-              <w:rPr>
-                <w:noProof/>
-                <w:spacing w:val="0"/>
-                <w:sz w:val="18"/>
-                <w:szCs w:val="18"/>
-                <w:lang w:val="en-US" w:eastAsia="en-US"/>
-              </w:rPr>
-              <w:t xml:space="preserve"> (part per million)</w:t>
+              <w:t>Value of Potassium in ppm (part per million)</w:t>
             </w:r>
           </w:p>
         </w:tc>
@@ -1176,37 +1115,7 @@
                 <w:szCs w:val="18"/>
                 <w:lang w:val="en-US" w:eastAsia="en-US"/>
               </w:rPr>
-              <w:t>Measured</w:t>
-            </w:r>
-            <w:r>
-              <w:rPr>
-                <w:noProof/>
-                <w:spacing w:val="0"/>
-                <w:sz w:val="18"/>
-                <w:szCs w:val="18"/>
-                <w:lang w:val="en-US" w:eastAsia="en-US"/>
-              </w:rPr>
-              <w:t xml:space="preserve"> in º</w:t>
-            </w:r>
-            <w:r>
-              <w:rPr>
-                <w:noProof/>
-                <w:spacing w:val="0"/>
-                <w:sz w:val="18"/>
-                <w:szCs w:val="18"/>
-                <w:lang w:val="en-US" w:eastAsia="en-US"/>
-              </w:rPr>
-              <w:t>C</w:t>
-            </w:r>
-            <w:r>
-              <w:rPr>
-                <w:noProof/>
-                <w:spacing w:val="0"/>
-                <w:sz w:val="18"/>
-                <w:szCs w:val="18"/>
-                <w:lang w:val="en-US" w:eastAsia="en-US"/>
-              </w:rPr>
-              <w:t xml:space="preserve"> (degree cel</w:t>
+              <w:t>Measured in ºC (degree cel</w:t>
             </w:r>
             <w:r>
               <w:rPr>
@@ -1298,27 +1207,7 @@
                 <w:szCs w:val="18"/>
                 <w:lang w:val="en-US" w:eastAsia="en-US"/>
               </w:rPr>
-              <w:t>Measured in</w:t>
-            </w:r>
-            <w:r>
-              <w:rPr>
-                <w:noProof/>
-                <w:spacing w:val="0"/>
-                <w:sz w:val="18"/>
-                <w:szCs w:val="18"/>
-                <w:lang w:val="en-US" w:eastAsia="en-US"/>
-              </w:rPr>
-              <w:t xml:space="preserve"> </w:t>
-            </w:r>
-            <w:r>
-              <w:rPr>
-                <w:noProof/>
-                <w:spacing w:val="0"/>
-                <w:sz w:val="18"/>
-                <w:szCs w:val="18"/>
-                <w:lang w:val="en-US" w:eastAsia="en-US"/>
-              </w:rPr>
-              <w:t>gm</w:t>
+              <w:t>Measured in gm</w:t>
             </w:r>
             <w:r>
               <w:rPr>
@@ -1463,17 +1352,7 @@
                 <w:szCs w:val="18"/>
                 <w:lang w:val="en-US" w:eastAsia="en-US"/>
               </w:rPr>
-              <w:t>Measured in</w:t>
-            </w:r>
-            <w:r>
-              <w:rPr>
-                <w:noProof/>
-                <w:spacing w:val="0"/>
-                <w:sz w:val="18"/>
-                <w:szCs w:val="18"/>
-                <w:lang w:val="en-US" w:eastAsia="en-US"/>
-              </w:rPr>
-              <w:t xml:space="preserve"> mm (millimetres)</w:t>
+              <w:t>Measured in mm (millimetres)</w:t>
             </w:r>
           </w:p>
         </w:tc>
@@ -1709,56 +1588,63 @@
         <w:rPr>
           <w:noProof/>
           <w:spacing w:val="0"/>
+          <w:sz w:val="21"/>
+          <w:szCs w:val="21"/>
           <w:lang w:val="en-US" w:eastAsia="en-US"/>
         </w:rPr>
       </w:pPr>
       <w:r>
-        <w:rPr>
-          <w:shd w:val="clear" w:color="auto" w:fill="FFFFFF"/>
-        </w:rPr>
-        <w:t>There are a total of 22 different crops in the dataset namely</w:t>
-      </w:r>
-      <w:r>
-        <w:rPr>
-          <w:shd w:val="clear" w:color="auto" w:fill="FFFFFF"/>
+        <w:t>TABLE I</w:t>
+      </w:r>
+      <w:r>
+        <w:rPr>
           <w:lang w:val="en-US"/>
         </w:rPr>
-        <w:t>:</w:t>
-      </w:r>
-      <w:r>
+        <w:t xml:space="preserve"> contains a </w:t>
+      </w:r>
+      <w:r>
+        <w:rPr>
+          <w:lang w:val="en-US"/>
+        </w:rPr>
+        <w:t>detailed summarization of all the attributes in the dataset we considered for the study.</w:t>
+      </w:r>
+    </w:p>
+    <w:p>
+      <w:pPr>
+        <w:pStyle w:val="BodyText"/>
+        <w:spacing w:line="240" w:lineRule="auto"/>
         <w:rPr>
           <w:noProof/>
           <w:spacing w:val="0"/>
           <w:lang w:val="en-US" w:eastAsia="en-US"/>
         </w:rPr>
-        <w:t xml:space="preserve"> </w:t>
-      </w:r>
+      </w:pPr>
       <w:r>
         <w:rPr>
           <w:shd w:val="clear" w:color="auto" w:fill="FFFFFF"/>
         </w:rPr>
-        <w:t>muskmelon,</w:t>
+        <w:t>There are a total of 22 different crops in the dataset namely</w:t>
       </w:r>
       <w:r>
         <w:rPr>
           <w:shd w:val="clear" w:color="auto" w:fill="FFFFFF"/>
           <w:lang w:val="en-US"/>
         </w:rPr>
+        <w:t>:</w:t>
+      </w:r>
+      <w:r>
+        <w:rPr>
+          <w:noProof/>
+          <w:spacing w:val="0"/>
+          <w:lang w:val="en-US" w:eastAsia="en-US"/>
+        </w:rPr>
         <w:t xml:space="preserve"> </w:t>
       </w:r>
-      <w:proofErr w:type="spellStart"/>
       <w:r>
         <w:rPr>
           <w:shd w:val="clear" w:color="auto" w:fill="FFFFFF"/>
         </w:rPr>
-        <w:t>kidneybeans</w:t>
-      </w:r>
-      <w:proofErr w:type="spellEnd"/>
-      <w:r>
-        <w:rPr>
-          <w:shd w:val="clear" w:color="auto" w:fill="FFFFFF"/>
-        </w:rPr>
-        <w:t>,</w:t>
+        <w:t>muskmelon,</w:t>
       </w:r>
       <w:r>
         <w:rPr>
@@ -1767,11 +1653,19 @@
         </w:rPr>
         <w:t xml:space="preserve"> </w:t>
       </w:r>
+      <w:proofErr w:type="spellStart"/>
       <w:r>
         <w:rPr>
           <w:shd w:val="clear" w:color="auto" w:fill="FFFFFF"/>
         </w:rPr>
-        <w:t>papaya,</w:t>
+        <w:t>kidneybeans</w:t>
+      </w:r>
+      <w:proofErr w:type="spellEnd"/>
+      <w:r>
+        <w:rPr>
+          <w:shd w:val="clear" w:color="auto" w:fill="FFFFFF"/>
+        </w:rPr>
+        <w:t>,</w:t>
       </w:r>
       <w:r>
         <w:rPr>
@@ -1780,19 +1674,11 @@
         </w:rPr>
         <w:t xml:space="preserve"> </w:t>
       </w:r>
-      <w:proofErr w:type="spellStart"/>
       <w:r>
         <w:rPr>
           <w:shd w:val="clear" w:color="auto" w:fill="FFFFFF"/>
         </w:rPr>
-        <w:t>pigeonpeas</w:t>
-      </w:r>
-      <w:proofErr w:type="spellEnd"/>
-      <w:r>
-        <w:rPr>
-          <w:shd w:val="clear" w:color="auto" w:fill="FFFFFF"/>
-        </w:rPr>
-        <w:t>,</w:t>
+        <w:t>papaya,</w:t>
       </w:r>
       <w:r>
         <w:rPr>
@@ -1806,7 +1692,7 @@
         <w:rPr>
           <w:shd w:val="clear" w:color="auto" w:fill="FFFFFF"/>
         </w:rPr>
-        <w:t>blackgram</w:t>
+        <w:t>pigeonpeas</w:t>
       </w:r>
       <w:proofErr w:type="spellEnd"/>
       <w:r>
@@ -1822,11 +1708,19 @@
         </w:rPr>
         <w:t xml:space="preserve"> </w:t>
       </w:r>
+      <w:proofErr w:type="spellStart"/>
       <w:r>
         <w:rPr>
           <w:shd w:val="clear" w:color="auto" w:fill="FFFFFF"/>
         </w:rPr>
-        <w:t>cotton,</w:t>
+        <w:t>blackgram</w:t>
+      </w:r>
+      <w:proofErr w:type="spellEnd"/>
+      <w:r>
+        <w:rPr>
+          <w:shd w:val="clear" w:color="auto" w:fill="FFFFFF"/>
+        </w:rPr>
+        <w:t>,</w:t>
       </w:r>
       <w:r>
         <w:rPr>
@@ -1835,19 +1729,11 @@
         </w:rPr>
         <w:t xml:space="preserve"> </w:t>
       </w:r>
-      <w:proofErr w:type="spellStart"/>
       <w:r>
         <w:rPr>
           <w:shd w:val="clear" w:color="auto" w:fill="FFFFFF"/>
         </w:rPr>
-        <w:t>mothbeans</w:t>
-      </w:r>
-      <w:proofErr w:type="spellEnd"/>
-      <w:r>
-        <w:rPr>
-          <w:shd w:val="clear" w:color="auto" w:fill="FFFFFF"/>
-        </w:rPr>
-        <w:t>,</w:t>
+        <w:t>cotton,</w:t>
       </w:r>
       <w:r>
         <w:rPr>
@@ -1861,7 +1747,7 @@
         <w:rPr>
           <w:shd w:val="clear" w:color="auto" w:fill="FFFFFF"/>
         </w:rPr>
-        <w:t>mungbean</w:t>
+        <w:t>mothbeans</w:t>
       </w:r>
       <w:proofErr w:type="spellEnd"/>
       <w:r>
@@ -1877,11 +1763,19 @@
         </w:rPr>
         <w:t xml:space="preserve"> </w:t>
       </w:r>
+      <w:proofErr w:type="spellStart"/>
       <w:r>
         <w:rPr>
           <w:shd w:val="clear" w:color="auto" w:fill="FFFFFF"/>
         </w:rPr>
-        <w:t>watermelon,</w:t>
+        <w:t>mungbean</w:t>
+      </w:r>
+      <w:proofErr w:type="spellEnd"/>
+      <w:r>
+        <w:rPr>
+          <w:shd w:val="clear" w:color="auto" w:fill="FFFFFF"/>
+        </w:rPr>
+        <w:t>,</w:t>
       </w:r>
       <w:r>
         <w:rPr>
@@ -1894,7 +1788,7 @@
         <w:rPr>
           <w:shd w:val="clear" w:color="auto" w:fill="FFFFFF"/>
         </w:rPr>
-        <w:t>orange, mango, banana, rice, pomegranate, chickpea, apple, jute,</w:t>
+        <w:t>watermelon,</w:t>
       </w:r>
       <w:r>
         <w:rPr>
@@ -1907,6 +1801,19 @@
         <w:rPr>
           <w:shd w:val="clear" w:color="auto" w:fill="FFFFFF"/>
         </w:rPr>
+        <w:t>orange, mango, banana, rice, pomegranate, chickpea, apple, jute,</w:t>
+      </w:r>
+      <w:r>
+        <w:rPr>
+          <w:shd w:val="clear" w:color="auto" w:fill="FFFFFF"/>
+          <w:lang w:val="en-US"/>
+        </w:rPr>
+        <w:t xml:space="preserve"> </w:t>
+      </w:r>
+      <w:r>
+        <w:rPr>
+          <w:shd w:val="clear" w:color="auto" w:fill="FFFFFF"/>
+        </w:rPr>
         <w:t>grapes,</w:t>
       </w:r>
       <w:r>
@@ -1971,7 +1878,11 @@
         <w:t>.</w:t>
       </w:r>
       <w:r>
-        <w:t xml:space="preserve"> Along with this, we used a decision tree, another well-known and powerful model for classification models.</w:t>
+        <w:t xml:space="preserve"> Along </w:t>
+      </w:r>
+      <w:r>
+        <w:lastRenderedPageBreak/>
+        <w:t>with this, we used a decision tree, another well-known and powerful model for classification models.</w:t>
       </w:r>
     </w:p>
     <w:p>
@@ -1980,7 +1891,6 @@
         <w:spacing w:line="240" w:lineRule="auto"/>
       </w:pPr>
       <w:r>
-        <w:lastRenderedPageBreak/>
         <w:t>The dataset we had had many attributes, and since this problem is a classification, SVM was another good option. This work was initiated with having higher hopes from SVM due to its powerful boon of saving from the 'Curse of Dimensionality'.</w:t>
       </w:r>
     </w:p>
@@ -2436,7 +2346,10 @@
         <w:pStyle w:val="Heading2"/>
       </w:pPr>
       <w:r>
-        <w:t>Naive Bayes</w:t>
+        <w:t xml:space="preserve">Naïve </w:t>
+      </w:r>
+      <w:r>
+        <w:t>Bayes</w:t>
       </w:r>
     </w:p>
     <w:p>
@@ -2461,10 +2374,13 @@
         <w:t xml:space="preserve"> </w:t>
       </w:r>
       <w:r>
+        <w:t xml:space="preserve">Naïve </w:t>
+      </w:r>
+      <w:r>
         <w:rPr>
           <w:i w:val="0"/>
         </w:rPr>
-        <w:t>Naive Bayes, just like Logistic Regression 'naively' assumes complete conditional independence. Naive Bayes calculates the probability of a result assuming strong conditional independence between all attributes. It uses Bayes' theorem for its calculation. Bayes' theorem states that:</w:t>
+        <w:t>Bayes, just like Logistic Regression 'naively' assumes complete conditional independence. Naive Bayes calculates the probability of a result assuming strong conditional independence between all attributes. It uses Bayes' theorem for its calculation. Bayes' theorem states that:</w:t>
       </w:r>
     </w:p>
     <w:p>
@@ -2701,7 +2617,13 @@
         <w:jc w:val="both"/>
       </w:pPr>
       <w:r>
-        <w:t>A Naive Bayes classifier uses this formula to calculate the probability of classification.</w:t>
+        <w:t xml:space="preserve">A </w:t>
+      </w:r>
+      <w:r>
+        <w:t xml:space="preserve">Naïve </w:t>
+      </w:r>
+      <w:r>
+        <w:t>Bayes classifier uses this formula to calculate the probability of classification.</w:t>
       </w:r>
     </w:p>
     <w:p>
@@ -2905,7 +2827,13 @@
         <w:jc w:val="both"/>
       </w:pPr>
       <w:r>
-        <w:t xml:space="preserve">Ensemble techniques proved to be more powerful than regular techniques. Random Forest and Naive Bayes have the second highest accuracy, out of which Random Forest is an ensemble technique. The other ensemble technique implemented was </w:t>
+        <w:t xml:space="preserve">Ensemble techniques proved to be more powerful than regular techniques. Random Forest and </w:t>
+      </w:r>
+      <w:r>
+        <w:t xml:space="preserve">Naïve </w:t>
+      </w:r>
+      <w:r>
+        <w:t xml:space="preserve">Bayes have the second highest accuracy, out of which Random Forest is an ensemble technique. The other ensemble technique implemented was </w:t>
       </w:r>
       <w:proofErr w:type="spellStart"/>
       <w:r>
@@ -2927,7 +2855,16 @@
         <w:jc w:val="both"/>
       </w:pPr>
       <w:r>
-        <w:t>Naive Bayes, even being a regular model stood alongside Random Forest. Thus, opposing our previous assumption that the attributes are fairly dependent on each other, Naive Bayes got the second-highest accuracy. Hence, the assumption thus is false, and the attributes, mathematically are quite independent.</w:t>
+        <w:t xml:space="preserve">Naïve </w:t>
+      </w:r>
+      <w:r>
+        <w:t xml:space="preserve">Bayes, even being a regular model stood alongside Random Forest. Thus, opposing our previous assumption that the attributes are fairly dependent on each other, </w:t>
+      </w:r>
+      <w:r>
+        <w:t xml:space="preserve">Naïve </w:t>
+      </w:r>
+      <w:r>
+        <w:t>Bayes got the second-highest accuracy. Hence, the assumption thus is false, and the attributes, mathematically are quite independent.</w:t>
       </w:r>
     </w:p>
     <w:p>
@@ -3041,20 +2978,145 @@
           <w:sz w:val="16"/>
           <w:szCs w:val="16"/>
         </w:rPr>
-        <w:t>Bar Graph comparing accuracies</w:t>
-      </w:r>
-    </w:p>
-    <w:p>
-      <w:pPr>
-        <w:jc w:val="both"/>
+        <w:t xml:space="preserve">A </w:t>
+      </w:r>
+      <w:r>
         <w:rPr>
           <w:sz w:val="16"/>
           <w:szCs w:val="16"/>
         </w:rPr>
-      </w:pPr>
-    </w:p>
-    <w:p>
-      <w:pPr>
+        <w:t>Bar Graph comparing accuracies</w:t>
+      </w:r>
+    </w:p>
+    <w:p>
+      <w:pPr>
+        <w:jc w:val="both"/>
+        <w:rPr>
+          <w:sz w:val="16"/>
+          <w:szCs w:val="16"/>
+        </w:rPr>
+      </w:pPr>
+    </w:p>
+    <w:p>
+      <w:pPr>
+        <w:jc w:val="both"/>
+      </w:pPr>
+    </w:p>
+    <w:p>
+      <w:pPr>
+        <w:ind w:firstLine="426"/>
+        <w:jc w:val="both"/>
+      </w:pPr>
+      <w:r>
+        <w:t xml:space="preserve">Fig. 1 illustrates a comparative bar graph with accuracy on the x-axis and model names on the y-axis. Accuracy is depicted as a value between 0 and 1. </w:t>
+      </w:r>
+    </w:p>
+    <w:p>
+      <w:pPr>
+        <w:ind w:firstLine="426"/>
+        <w:jc w:val="both"/>
+      </w:pPr>
+    </w:p>
+    <w:p>
+      <w:pPr>
+        <w:ind w:firstLine="426"/>
+        <w:jc w:val="both"/>
+      </w:pPr>
+      <w:r>
+        <w:t xml:space="preserve">The decision tree model yields the least accuracy of all, probably due to inaccuracies cause by a large number of attributes. </w:t>
+      </w:r>
+    </w:p>
+    <w:p>
+      <w:pPr>
+        <w:ind w:firstLine="426"/>
+        <w:jc w:val="both"/>
+      </w:pPr>
+    </w:p>
+    <w:p>
+      <w:pPr>
+        <w:ind w:firstLine="426"/>
+        <w:jc w:val="both"/>
+      </w:pPr>
+      <w:r>
+        <w:t xml:space="preserve">Logistic Regression stands ahead of the decision tree. SVM ranks next, doing significantly better as the number of attributes is independent to its performance. </w:t>
+      </w:r>
+    </w:p>
+    <w:p>
+      <w:pPr>
+        <w:ind w:firstLine="426"/>
+        <w:jc w:val="both"/>
+      </w:pPr>
+    </w:p>
+    <w:p>
+      <w:pPr>
+        <w:ind w:firstLine="426"/>
+        <w:jc w:val="both"/>
+      </w:pPr>
+      <w:r>
+        <w:t xml:space="preserve">Both Naïve Bayes and Random Forest, two powerful </w:t>
+      </w:r>
+      <w:proofErr w:type="spellStart"/>
+      <w:r>
+        <w:t>ensembling</w:t>
+      </w:r>
+      <w:proofErr w:type="spellEnd"/>
+      <w:r>
+        <w:t xml:space="preserve"> techniques yield the same accuracy and better than SVM. </w:t>
+      </w:r>
+    </w:p>
+    <w:p>
+      <w:pPr>
+        <w:ind w:firstLine="426"/>
+        <w:jc w:val="both"/>
+      </w:pPr>
+    </w:p>
+    <w:p>
+      <w:pPr>
+        <w:ind w:firstLine="426"/>
+        <w:jc w:val="both"/>
+      </w:pPr>
+      <w:r>
+        <w:t xml:space="preserve">Lastly, </w:t>
+      </w:r>
+      <w:proofErr w:type="spellStart"/>
+      <w:r>
+        <w:t>XGBoost</w:t>
+      </w:r>
+      <w:proofErr w:type="spellEnd"/>
+      <w:r>
+        <w:t xml:space="preserve"> </w:t>
+      </w:r>
+      <w:r>
+        <w:t>stands first at 99.3182% accuracy, beating all other models. Hence the weighting technique for weaker models clearly helps in this case. Weaker decision trees, when been weighted appropriately and then recalculated for results yielded a better learning mechanism for this dataset.</w:t>
+      </w:r>
+    </w:p>
+    <w:p>
+      <w:pPr>
+        <w:ind w:firstLine="426"/>
+        <w:jc w:val="both"/>
+      </w:pPr>
+    </w:p>
+    <w:p>
+      <w:pPr>
+        <w:ind w:firstLine="426"/>
+        <w:jc w:val="both"/>
+      </w:pPr>
+    </w:p>
+    <w:p>
+      <w:pPr>
+        <w:ind w:firstLine="426"/>
+        <w:jc w:val="both"/>
+      </w:pPr>
+    </w:p>
+    <w:p>
+      <w:pPr>
+        <w:ind w:firstLine="426"/>
+        <w:jc w:val="both"/>
+      </w:pPr>
+    </w:p>
+    <w:p>
+      <w:pPr>
+        <w:ind w:firstLine="426"/>
         <w:jc w:val="both"/>
       </w:pPr>
     </w:p>
@@ -3263,11 +3325,17 @@
               </w:rPr>
             </w:pPr>
             <w:r>
-              <w:rPr>
-                <w:sz w:val="18"/>
-                <w:szCs w:val="18"/>
-              </w:rPr>
-              <w:t>Naive Bayes</w:t>
+              <w:t>Naïve</w:t>
+            </w:r>
+            <w:r>
+              <w:t xml:space="preserve"> </w:t>
+            </w:r>
+            <w:r>
+              <w:rPr>
+                <w:sz w:val="18"/>
+                <w:szCs w:val="18"/>
+              </w:rPr>
+              <w:t>Bayes</w:t>
             </w:r>
           </w:p>
         </w:tc>
@@ -3288,21 +3356,7 @@
                 <w:sz w:val="18"/>
                 <w:szCs w:val="18"/>
               </w:rPr>
-              <w:t>99.0909</w:t>
-            </w:r>
-            <w:r>
-              <w:rPr>
-                <w:sz w:val="18"/>
-                <w:szCs w:val="18"/>
-              </w:rPr>
-              <w:t xml:space="preserve"> </w:t>
-            </w:r>
-            <w:r>
-              <w:rPr>
-                <w:sz w:val="18"/>
-                <w:szCs w:val="18"/>
-              </w:rPr>
-              <w:t>%</w:t>
+              <w:t>99.0909 %</w:t>
             </w:r>
           </w:p>
         </w:tc>
@@ -3346,21 +3400,7 @@
                 <w:sz w:val="18"/>
                 <w:szCs w:val="18"/>
               </w:rPr>
-              <w:t>97.9545</w:t>
-            </w:r>
-            <w:r>
-              <w:rPr>
-                <w:sz w:val="18"/>
-                <w:szCs w:val="18"/>
-              </w:rPr>
-              <w:t xml:space="preserve"> </w:t>
-            </w:r>
-            <w:r>
-              <w:rPr>
-                <w:sz w:val="18"/>
-                <w:szCs w:val="18"/>
-              </w:rPr>
-              <w:t>%</w:t>
+              <w:t>97.9545 %</w:t>
             </w:r>
           </w:p>
         </w:tc>
@@ -3404,21 +3444,7 @@
                 <w:sz w:val="18"/>
                 <w:szCs w:val="18"/>
               </w:rPr>
-              <w:t>95.22727</w:t>
-            </w:r>
-            <w:r>
-              <w:rPr>
-                <w:sz w:val="18"/>
-                <w:szCs w:val="18"/>
-              </w:rPr>
-              <w:t xml:space="preserve"> </w:t>
-            </w:r>
-            <w:r>
-              <w:rPr>
-                <w:sz w:val="18"/>
-                <w:szCs w:val="18"/>
-              </w:rPr>
-              <w:t>%</w:t>
+              <w:t>95.22727 %</w:t>
             </w:r>
           </w:p>
         </w:tc>
@@ -3462,21 +3488,7 @@
                 <w:sz w:val="18"/>
                 <w:szCs w:val="18"/>
               </w:rPr>
-              <w:t>99.09091</w:t>
-            </w:r>
-            <w:r>
-              <w:rPr>
-                <w:sz w:val="18"/>
-                <w:szCs w:val="18"/>
-              </w:rPr>
-              <w:t xml:space="preserve"> </w:t>
-            </w:r>
-            <w:r>
-              <w:rPr>
-                <w:sz w:val="18"/>
-                <w:szCs w:val="18"/>
-              </w:rPr>
-              <w:t>%</w:t>
+              <w:t>99.09091 %</w:t>
             </w:r>
           </w:p>
         </w:tc>
@@ -3522,21 +3534,7 @@
                 <w:sz w:val="18"/>
                 <w:szCs w:val="18"/>
               </w:rPr>
-              <w:t>99.3182</w:t>
-            </w:r>
-            <w:r>
-              <w:rPr>
-                <w:sz w:val="18"/>
-                <w:szCs w:val="18"/>
-              </w:rPr>
-              <w:t xml:space="preserve"> </w:t>
-            </w:r>
-            <w:r>
-              <w:rPr>
-                <w:sz w:val="18"/>
-                <w:szCs w:val="18"/>
-              </w:rPr>
-              <w:t>%</w:t>
+              <w:t>99.3182 %</w:t>
             </w:r>
           </w:p>
         </w:tc>
@@ -3544,11 +3542,6 @@
     </w:tbl>
     <w:p>
       <w:pPr>
-        <w:jc w:val="both"/>
-      </w:pPr>
-    </w:p>
-    <w:p>
-      <w:pPr>
         <w:ind w:firstLine="426"/>
         <w:jc w:val="both"/>
       </w:pPr>
@@ -3557,7 +3550,17 @@
       <w:pPr>
         <w:ind w:firstLine="426"/>
         <w:jc w:val="both"/>
-      </w:pPr>
+        <w:rPr>
+          <w:sz w:val="21"/>
+          <w:szCs w:val="21"/>
+        </w:rPr>
+      </w:pPr>
+      <w:r>
+        <w:t>TABLE II</w:t>
+      </w:r>
+      <w:r>
+        <w:t>. showcases the accuracy comparison in a table format. Here accuracy is depicted as a percentage.</w:t>
+      </w:r>
     </w:p>
     <w:p>
       <w:pPr>
@@ -3589,16 +3592,6 @@
     </w:p>
     <w:p>
       <w:pPr>
-        <w:jc w:val="both"/>
-      </w:pPr>
-    </w:p>
-    <w:p>
-      <w:pPr>
-        <w:jc w:val="both"/>
-      </w:pPr>
-    </w:p>
-    <w:p>
-      <w:pPr>
         <w:pStyle w:val="Heading5"/>
       </w:pPr>
       <w:r>
@@ -3610,13 +3603,7 @@
         <w:pStyle w:val="references"/>
       </w:pPr>
       <w:r>
-        <w:t>Nidhi H Kulkarni, Dr. G N Srinivasan, Dr. B M Sagar, Dr.N K Cauvery, "Improving Crop Productivity Through A Crop</w:t>
-      </w:r>
-      <w:r>
-        <w:t xml:space="preserve"> </w:t>
-      </w:r>
-      <w:r>
-        <w:t>Recommendation System Using Ensembling Technique", 3rd IEEE International Conference on Computational Systems and Information Technology for Sustainable Solutions 2018.</w:t>
+        <w:t>Nidhi H Kulkarni, Dr. G N Srinivasan, Dr. B M Sagar, Dr.N K Cauvery, "Improving Crop Productivity Through A Crop Recommendation System Using Ensembling Technique", 3rd IEEE International Conference on Computational Systems and Information Technology for Sustainable Solutions 2018.</w:t>
       </w:r>
     </w:p>
     <w:p>
@@ -4368,6 +4355,7 @@
         <w:strike w:val="0"/>
         <w:dstrike w:val="0"/>
         <w:vanish w:val="0"/>
+        <w:color w:val="000000"/>
         <w:sz w:val="16"/>
         <w:szCs w:val="16"/>
         <w:vertAlign w:val="superscript"/>
@@ -4379,11 +4367,6 @@
           <w14:prstDash w14:val="solid"/>
           <w14:bevel/>
         </w14:textOutline>
-        <w14:textFill>
-          <w14:solidFill>
-            <w14:srgbClr w14:val="000000"/>
-          </w14:solidFill>
-        </w14:textFill>
       </w:rPr>
     </w:lvl>
     <w:lvl w:ilvl="1" w:tplc="04090019">
@@ -5266,6 +5249,50 @@
     <w:lsdException w:name="Hyperlink" w:uiPriority="99"/>
     <w:lsdException w:name="Strong" w:qFormat="1"/>
     <w:lsdException w:name="Emphasis" w:qFormat="1"/>
+    <w:lsdException w:name="Normal Table" w:semiHidden="1" w:unhideWhenUsed="1"/>
+    <w:lsdException w:name="Table Simple 1" w:semiHidden="1" w:unhideWhenUsed="1"/>
+    <w:lsdException w:name="Table Simple 2" w:semiHidden="1" w:unhideWhenUsed="1"/>
+    <w:lsdException w:name="Table Simple 3" w:semiHidden="1" w:unhideWhenUsed="1"/>
+    <w:lsdException w:name="Table Classic 1" w:semiHidden="1" w:unhideWhenUsed="1"/>
+    <w:lsdException w:name="Table Classic 2" w:semiHidden="1" w:unhideWhenUsed="1"/>
+    <w:lsdException w:name="Table Classic 3" w:semiHidden="1" w:unhideWhenUsed="1"/>
+    <w:lsdException w:name="Table Classic 4" w:semiHidden="1" w:unhideWhenUsed="1"/>
+    <w:lsdException w:name="Table Colorful 1" w:semiHidden="1" w:unhideWhenUsed="1"/>
+    <w:lsdException w:name="Table Colorful 2" w:semiHidden="1" w:unhideWhenUsed="1"/>
+    <w:lsdException w:name="Table Colorful 3" w:semiHidden="1" w:unhideWhenUsed="1"/>
+    <w:lsdException w:name="Table Columns 1" w:semiHidden="1" w:unhideWhenUsed="1"/>
+    <w:lsdException w:name="Table Columns 2" w:semiHidden="1" w:unhideWhenUsed="1"/>
+    <w:lsdException w:name="Table Columns 3" w:semiHidden="1" w:unhideWhenUsed="1"/>
+    <w:lsdException w:name="Table Columns 4" w:semiHidden="1" w:unhideWhenUsed="1"/>
+    <w:lsdException w:name="Table Columns 5" w:semiHidden="1" w:unhideWhenUsed="1"/>
+    <w:lsdException w:name="Table Grid 1" w:semiHidden="1" w:unhideWhenUsed="1"/>
+    <w:lsdException w:name="Table Grid 2" w:semiHidden="1" w:unhideWhenUsed="1"/>
+    <w:lsdException w:name="Table Grid 3" w:semiHidden="1" w:unhideWhenUsed="1"/>
+    <w:lsdException w:name="Table Grid 4" w:semiHidden="1" w:unhideWhenUsed="1"/>
+    <w:lsdException w:name="Table Grid 5" w:semiHidden="1" w:unhideWhenUsed="1"/>
+    <w:lsdException w:name="Table Grid 6" w:semiHidden="1" w:unhideWhenUsed="1"/>
+    <w:lsdException w:name="Table Grid 7" w:semiHidden="1" w:unhideWhenUsed="1"/>
+    <w:lsdException w:name="Table Grid 8" w:semiHidden="1" w:unhideWhenUsed="1"/>
+    <w:lsdException w:name="Table List 1" w:semiHidden="1" w:unhideWhenUsed="1"/>
+    <w:lsdException w:name="Table List 2" w:semiHidden="1" w:unhideWhenUsed="1"/>
+    <w:lsdException w:name="Table List 3" w:semiHidden="1" w:unhideWhenUsed="1"/>
+    <w:lsdException w:name="Table List 4" w:semiHidden="1" w:unhideWhenUsed="1"/>
+    <w:lsdException w:name="Table List 5" w:semiHidden="1" w:unhideWhenUsed="1"/>
+    <w:lsdException w:name="Table List 6" w:semiHidden="1" w:unhideWhenUsed="1"/>
+    <w:lsdException w:name="Table List 7" w:semiHidden="1" w:unhideWhenUsed="1"/>
+    <w:lsdException w:name="Table List 8" w:semiHidden="1" w:unhideWhenUsed="1"/>
+    <w:lsdException w:name="Table 3D effects 1" w:semiHidden="1" w:unhideWhenUsed="1"/>
+    <w:lsdException w:name="Table 3D effects 2" w:semiHidden="1" w:unhideWhenUsed="1"/>
+    <w:lsdException w:name="Table 3D effects 3" w:semiHidden="1" w:unhideWhenUsed="1"/>
+    <w:lsdException w:name="Table Contemporary" w:semiHidden="1" w:unhideWhenUsed="1"/>
+    <w:lsdException w:name="Table Elegant" w:semiHidden="1" w:unhideWhenUsed="1"/>
+    <w:lsdException w:name="Table Professional" w:semiHidden="1" w:unhideWhenUsed="1"/>
+    <w:lsdException w:name="Table Subtle 1" w:semiHidden="1" w:unhideWhenUsed="1"/>
+    <w:lsdException w:name="Table Subtle 2" w:semiHidden="1" w:unhideWhenUsed="1"/>
+    <w:lsdException w:name="Table Web 1" w:semiHidden="1" w:unhideWhenUsed="1"/>
+    <w:lsdException w:name="Table Web 2" w:semiHidden="1" w:unhideWhenUsed="1"/>
+    <w:lsdException w:name="Table Web 3" w:semiHidden="1" w:unhideWhenUsed="1"/>
+    <w:lsdException w:name="Table Theme" w:semiHidden="1" w:unhideWhenUsed="1"/>
     <w:lsdException w:name="Placeholder Text" w:semiHidden="1" w:uiPriority="99"/>
     <w:lsdException w:name="No Spacing" w:uiPriority="1" w:qFormat="1"/>
     <w:lsdException w:name="Light Shading" w:uiPriority="60"/>
@@ -5613,10 +5640,15 @@
   </w:style>
   <w:style w:type="character" w:default="1" w:styleId="DefaultParagraphFont">
     <w:name w:val="Default Paragraph Font"/>
+    <w:uiPriority w:val="1"/>
+    <w:semiHidden/>
+    <w:unhideWhenUsed/>
   </w:style>
   <w:style w:type="table" w:default="1" w:styleId="TableNormal">
     <w:name w:val="Normal Table"/>
+    <w:uiPriority w:val="99"/>
     <w:semiHidden/>
+    <w:unhideWhenUsed/>
     <w:tblPr>
       <w:tblInd w:w="0" w:type="dxa"/>
       <w:tblCellMar>
@@ -5629,7 +5661,9 @@
   </w:style>
   <w:style w:type="numbering" w:default="1" w:styleId="NoList">
     <w:name w:val="No List"/>
+    <w:uiPriority w:val="99"/>
     <w:semiHidden/>
+    <w:unhideWhenUsed/>
   </w:style>
   <w:style w:type="paragraph" w:customStyle="1" w:styleId="Abstract">
     <w:name w:val="Abstract"/>

</xml_diff>

<commit_message>
final approved copy of report pushed
</commit_message>
<xml_diff>
--- a/our research work/ICITEE paper.docx
+++ b/our research work/ICITEE paper.docx
@@ -649,17 +649,7 @@
         <w:pStyle w:val="Heading1"/>
       </w:pPr>
       <w:r>
-        <w:t>Introduction (</w:t>
-      </w:r>
-      <w:r>
-        <w:rPr>
-          <w:rFonts w:eastAsia="MS Mincho"/>
-          <w:i/>
-        </w:rPr>
-        <w:t>Heading 1</w:t>
-      </w:r>
-      <w:r>
-        <w:t>)</w:t>
+        <w:t>Introduction</w:t>
       </w:r>
     </w:p>
     <w:p>
@@ -3325,10 +3315,7 @@
               </w:rPr>
             </w:pPr>
             <w:r>
-              <w:t>Naïve</w:t>
-            </w:r>
-            <w:r>
-              <w:t xml:space="preserve"> </w:t>
+              <w:t xml:space="preserve">Naïve </w:t>
             </w:r>
             <w:r>
               <w:rPr>
@@ -3556,10 +3543,7 @@
         </w:rPr>
       </w:pPr>
       <w:r>
-        <w:t>TABLE II</w:t>
-      </w:r>
-      <w:r>
-        <w:t>. showcases the accuracy comparison in a table format. Here accuracy is depicted as a percentage.</w:t>
+        <w:t>TABLE II. showcases the accuracy comparison in a table format. Here accuracy is depicted as a percentage.</w:t>
       </w:r>
     </w:p>
     <w:p>

</xml_diff>